<commit_message>
Format process and 1st PDF
Formated
PDF published.
</commit_message>
<xml_diff>
--- a/Storyboard/The project – CheAT.docx
+++ b/Storyboard/The project – CheAT.docx
@@ -5,26 +5,82 @@
     <w:p>
       <w:pPr>
         <w:jc w:val="center"/>
-      </w:pPr>
-      <w:r>
+        <w:rPr>
+          <w:sz w:val="28"/>
+        </w:rPr>
+      </w:pPr>
+      <w:r>
+        <w:rPr>
+          <w:sz w:val="28"/>
+        </w:rPr>
         <w:t xml:space="preserve">The project – </w:t>
       </w:r>
       <w:proofErr w:type="spellStart"/>
       <w:r>
-        <w:t>CheAT</w:t>
+        <w:rPr>
+          <w:sz w:val="28"/>
+        </w:rPr>
+        <w:t>CH</w:t>
+      </w:r>
+      <w:r>
+        <w:rPr>
+          <w:sz w:val="28"/>
+        </w:rPr>
+        <w:t>eAT</w:t>
       </w:r>
       <w:proofErr w:type="spellEnd"/>
     </w:p>
-    <w:p/>
-    <w:p>
-      <w:r>
+    <w:p>
+      <w:pPr>
+        <w:jc w:val="both"/>
+      </w:pPr>
+    </w:p>
+    <w:p>
+      <w:pPr>
+        <w:jc w:val="both"/>
+        <w:rPr>
+          <w:b/>
+        </w:rPr>
+      </w:pPr>
+      <w:r>
+        <w:rPr>
+          <w:b/>
+        </w:rPr>
         <w:t>The mission</w:t>
       </w:r>
     </w:p>
-    <w:p/>
-    <w:p>
-      <w:r>
-        <w:t>Develop a tool to help students improving their grade at school and college by sharing knowledge.</w:t>
+    <w:p>
+      <w:pPr>
+        <w:jc w:val="both"/>
+      </w:pPr>
+    </w:p>
+    <w:p>
+      <w:pPr>
+        <w:jc w:val="both"/>
+      </w:pPr>
+      <w:r>
+        <w:t>D</w:t>
+      </w:r>
+      <w:r>
+        <w:t>evelop</w:t>
+      </w:r>
+      <w:r>
+        <w:t>ing</w:t>
+      </w:r>
+      <w:r>
+        <w:t xml:space="preserve"> a tool to help students</w:t>
+      </w:r>
+      <w:r>
+        <w:t xml:space="preserve"> to</w:t>
+      </w:r>
+      <w:r>
+        <w:t xml:space="preserve"> improv</w:t>
+      </w:r>
+      <w:r>
+        <w:t>e</w:t>
+      </w:r>
+      <w:r>
+        <w:t xml:space="preserve"> their grade at school and college by sharing knowledge.</w:t>
       </w:r>
       <w:r>
         <w:t xml:space="preserve"> </w:t>
@@ -33,181 +89,1046 @@
         <w:t>Support</w:t>
       </w:r>
       <w:r>
-        <w:t xml:space="preserve"> social interactions by helping people connect each other based on shared behalf. </w:t>
-      </w:r>
+        <w:t>ing</w:t>
+      </w:r>
+      <w:r>
+        <w:t xml:space="preserve"> social interactions by helping people </w:t>
+      </w:r>
+      <w:r>
+        <w:t xml:space="preserve">to </w:t>
+      </w:r>
+      <w:r>
+        <w:t xml:space="preserve">connect each other based on shared behalf. </w:t>
+      </w:r>
+    </w:p>
+    <w:p>
+      <w:pPr>
+        <w:jc w:val="both"/>
+      </w:pPr>
+    </w:p>
+    <w:p>
+      <w:pPr>
+        <w:jc w:val="both"/>
+        <w:rPr>
+          <w:b/>
+        </w:rPr>
+      </w:pPr>
+      <w:r>
+        <w:rPr>
+          <w:b/>
+        </w:rPr>
+        <w:t>The values</w:t>
+      </w:r>
+    </w:p>
+    <w:p>
+      <w:pPr>
+        <w:jc w:val="both"/>
+      </w:pPr>
+    </w:p>
+    <w:p>
+      <w:pPr>
+        <w:jc w:val="both"/>
+      </w:pPr>
+      <w:r>
+        <w:t>Hope, friendship, patriotism.</w:t>
+      </w:r>
+    </w:p>
+    <w:p>
+      <w:pPr>
+        <w:jc w:val="both"/>
+      </w:pPr>
+    </w:p>
+    <w:p>
+      <w:pPr>
+        <w:jc w:val="both"/>
+        <w:rPr>
+          <w:b/>
+        </w:rPr>
+      </w:pPr>
+      <w:r>
+        <w:rPr>
+          <w:b/>
+        </w:rPr>
+        <w:t>The developers</w:t>
+      </w:r>
+    </w:p>
+    <w:p>
+      <w:pPr>
+        <w:jc w:val="both"/>
+      </w:pPr>
+    </w:p>
+    <w:p>
+      <w:pPr>
+        <w:jc w:val="both"/>
+      </w:pPr>
+      <w:r>
+        <w:t>Matheus Bastos e Silva and Bruno Vieira Andrade are, both, responsible for</w:t>
+      </w:r>
+      <w:r>
+        <w:t xml:space="preserve"> the</w:t>
+      </w:r>
+      <w:r>
+        <w:t xml:space="preserve"> developing process, funding process, marketing process and profits.</w:t>
+      </w:r>
+    </w:p>
+    <w:p>
+      <w:pPr>
+        <w:jc w:val="both"/>
+      </w:pPr>
+    </w:p>
+    <w:p>
+      <w:pPr>
+        <w:jc w:val="both"/>
+        <w:rPr>
+          <w:b/>
+        </w:rPr>
+      </w:pPr>
+      <w:r>
+        <w:rPr>
+          <w:b/>
+        </w:rPr>
+        <w:t>The APP Mission</w:t>
+      </w:r>
+    </w:p>
+    <w:p>
+      <w:pPr>
+        <w:jc w:val="both"/>
+      </w:pPr>
+    </w:p>
+    <w:p>
+      <w:pPr>
+        <w:jc w:val="both"/>
+      </w:pPr>
+      <w:r>
+        <w:t xml:space="preserve">Be a free </w:t>
+      </w:r>
+      <w:proofErr w:type="spellStart"/>
+      <w:r>
+        <w:t>iOS</w:t>
+      </w:r>
+      <w:proofErr w:type="spellEnd"/>
+      <w:r>
+        <w:t xml:space="preserve">/Android app to help students </w:t>
+      </w:r>
+      <w:r>
+        <w:t>improve</w:t>
+      </w:r>
+      <w:r>
+        <w:t xml:space="preserve"> their grades by sharing pictures about problems and the respective solution for the problems.</w:t>
+      </w:r>
+    </w:p>
+    <w:p>
+      <w:pPr>
+        <w:jc w:val="both"/>
+      </w:pPr>
+    </w:p>
+    <w:p>
+      <w:pPr>
+        <w:jc w:val="both"/>
+        <w:rPr>
+          <w:b/>
+        </w:rPr>
+      </w:pPr>
+      <w:r>
+        <w:rPr>
+          <w:b/>
+        </w:rPr>
+        <w:t>The target</w:t>
+      </w:r>
+    </w:p>
+    <w:p>
+      <w:pPr>
+        <w:jc w:val="both"/>
+      </w:pPr>
+    </w:p>
+    <w:p>
+      <w:pPr>
+        <w:jc w:val="both"/>
+      </w:pPr>
+      <w:r>
+        <w:t>Get a beta but useful app by 03/19/2015.</w:t>
+      </w:r>
+    </w:p>
+    <w:p>
+      <w:pPr>
+        <w:jc w:val="both"/>
+      </w:pPr>
+    </w:p>
+    <w:p>
+      <w:pPr>
+        <w:jc w:val="both"/>
+        <w:rPr>
+          <w:b/>
+        </w:rPr>
+      </w:pPr>
+      <w:r>
+        <w:rPr>
+          <w:b/>
+        </w:rPr>
+        <w:t>The characteristics</w:t>
+      </w:r>
+    </w:p>
+    <w:p>
+      <w:pPr>
+        <w:jc w:val="both"/>
+        <w:rPr>
+          <w:b/>
+          <w:sz w:val="22"/>
+        </w:rPr>
+      </w:pPr>
+      <w:r>
+        <w:rPr>
+          <w:b/>
+          <w:noProof/>
+        </w:rPr>
+        <mc:AlternateContent>
+          <mc:Choice Requires="wps">
+            <w:drawing>
+              <wp:anchor distT="0" distB="0" distL="114300" distR="114300" simplePos="0" relativeHeight="251662336" behindDoc="0" locked="0" layoutInCell="1" allowOverlap="1" wp14:anchorId="53E51B0A" wp14:editId="174B25A1">
+                <wp:simplePos x="0" y="0"/>
+                <wp:positionH relativeFrom="column">
+                  <wp:posOffset>1028700</wp:posOffset>
+                </wp:positionH>
+                <wp:positionV relativeFrom="paragraph">
+                  <wp:posOffset>125730</wp:posOffset>
+                </wp:positionV>
+                <wp:extent cx="4343400" cy="1257300"/>
+                <wp:effectExtent l="0" t="0" r="0" b="12700"/>
+                <wp:wrapSquare wrapText="bothSides"/>
+                <wp:docPr id="5" name="Text Box 5"/>
+                <wp:cNvGraphicFramePr/>
+                <a:graphic xmlns:a="http://schemas.openxmlformats.org/drawingml/2006/main">
+                  <a:graphicData uri="http://schemas.microsoft.com/office/word/2010/wordprocessingShape">
+                    <wps:wsp>
+                      <wps:cNvSpPr txBox="1"/>
+                      <wps:spPr>
+                        <a:xfrm>
+                          <a:off x="0" y="0"/>
+                          <a:ext cx="4343400" cy="1257300"/>
+                        </a:xfrm>
+                        <a:prstGeom prst="rect">
+                          <a:avLst/>
+                        </a:prstGeom>
+                        <a:noFill/>
+                        <a:ln>
+                          <a:noFill/>
+                        </a:ln>
+                        <a:effectLst/>
+                        <a:extLst>
+                          <a:ext uri="{C572A759-6A51-4108-AA02-DFA0A04FC94B}">
+                            <ma14:wrappingTextBoxFlag xmlns:ma14="http://schemas.microsoft.com/office/mac/drawingml/2011/main"/>
+                          </a:ext>
+                        </a:extLst>
+                      </wps:spPr>
+                      <wps:style>
+                        <a:lnRef idx="0">
+                          <a:schemeClr val="accent1"/>
+                        </a:lnRef>
+                        <a:fillRef idx="0">
+                          <a:schemeClr val="accent1"/>
+                        </a:fillRef>
+                        <a:effectRef idx="0">
+                          <a:schemeClr val="accent1"/>
+                        </a:effectRef>
+                        <a:fontRef idx="minor">
+                          <a:schemeClr val="dk1"/>
+                        </a:fontRef>
+                      </wps:style>
+                      <wps:txbx>
+                        <w:txbxContent>
+                          <w:p>
+                            <w:r>
+                              <w:t>Be free</w:t>
+                            </w:r>
+                          </w:p>
+                          <w:p>
+                            <w:r>
+                              <w:t xml:space="preserve">Be found in </w:t>
+                            </w:r>
+                            <w:proofErr w:type="spellStart"/>
+                            <w:r>
+                              <w:t>AppStore</w:t>
+                            </w:r>
+                            <w:proofErr w:type="spellEnd"/>
+                            <w:r>
+                              <w:t xml:space="preserve"> and </w:t>
+                            </w:r>
+                            <w:proofErr w:type="spellStart"/>
+                            <w:r>
+                              <w:t>PlayStore</w:t>
+                            </w:r>
+                            <w:proofErr w:type="spellEnd"/>
+                          </w:p>
+                          <w:p>
+                            <w:r>
+                              <w:t>Be as simple as possible</w:t>
+                            </w:r>
+                          </w:p>
+                          <w:p>
+                            <w:r>
+                              <w:t>Be as tipper as possible</w:t>
+                            </w:r>
+                          </w:p>
+                          <w:p>
+                            <w:r>
+                              <w:t>Using free tools to the developing process</w:t>
+                            </w:r>
+                          </w:p>
+                        </w:txbxContent>
+                      </wps:txbx>
+                      <wps:bodyPr rot="0" spcFirstLastPara="0" vertOverflow="overflow" horzOverflow="overflow" vert="horz" wrap="square" lIns="91440" tIns="45720" rIns="91440" bIns="45720" numCol="1" spcCol="0" rtlCol="0" fromWordArt="0" anchor="t" anchorCtr="0" forceAA="0" compatLnSpc="1">
+                        <a:prstTxWarp prst="textNoShape">
+                          <a:avLst/>
+                        </a:prstTxWarp>
+                        <a:noAutofit/>
+                      </wps:bodyPr>
+                    </wps:wsp>
+                  </a:graphicData>
+                </a:graphic>
+                <wp14:sizeRelV relativeFrom="margin">
+                  <wp14:pctHeight>0</wp14:pctHeight>
+                </wp14:sizeRelV>
+              </wp:anchor>
+            </w:drawing>
+          </mc:Choice>
+          <mc:Fallback>
+            <w:pict>
+              <v:shapetype id="_x0000_t202" coordsize="21600,21600" o:spt="202" path="m0,0l0,21600,21600,21600,21600,0xe">
+                <v:stroke joinstyle="miter"/>
+                <v:path gradientshapeok="t" o:connecttype="rect"/>
+              </v:shapetype>
+              <v:shape id="Text Box 5" o:spid="_x0000_s1026" type="#_x0000_t202" style="position:absolute;left:0;text-align:left;margin-left:81pt;margin-top:9.9pt;width:342pt;height:99pt;z-index:251662336;visibility:visible;mso-wrap-style:square;mso-height-percent:0;mso-wrap-distance-left:9pt;mso-wrap-distance-top:0;mso-wrap-distance-right:9pt;mso-wrap-distance-bottom:0;mso-position-horizontal:absolute;mso-position-horizontal-relative:text;mso-position-vertical:absolute;mso-position-vertical-relative:text;mso-height-percent:0;mso-height-relative:margin;v-text-anchor:top" o:gfxdata="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" filled="f" stroked="f">
+                <v:textbox>
+                  <w:txbxContent>
+                    <w:p>
+                      <w:r>
+                        <w:t>Be free</w:t>
+                      </w:r>
+                    </w:p>
+                    <w:p>
+                      <w:r>
+                        <w:t xml:space="preserve">Be found in </w:t>
+                      </w:r>
+                      <w:proofErr w:type="spellStart"/>
+                      <w:r>
+                        <w:t>AppStore</w:t>
+                      </w:r>
+                      <w:proofErr w:type="spellEnd"/>
+                      <w:r>
+                        <w:t xml:space="preserve"> and </w:t>
+                      </w:r>
+                      <w:proofErr w:type="spellStart"/>
+                      <w:r>
+                        <w:t>PlayStore</w:t>
+                      </w:r>
+                      <w:proofErr w:type="spellEnd"/>
+                    </w:p>
+                    <w:p>
+                      <w:r>
+                        <w:t>Be as simple as possible</w:t>
+                      </w:r>
+                    </w:p>
+                    <w:p>
+                      <w:r>
+                        <w:t>Be as tipper as possible</w:t>
+                      </w:r>
+                    </w:p>
+                    <w:p>
+                      <w:r>
+                        <w:t>Using free tools to the developing process</w:t>
+                      </w:r>
+                    </w:p>
+                  </w:txbxContent>
+                </v:textbox>
+                <w10:wrap type="square"/>
+              </v:shape>
+            </w:pict>
+          </mc:Fallback>
+        </mc:AlternateContent>
+      </w:r>
+      <w:r>
+        <w:rPr>
+          <w:b/>
+          <w:noProof/>
+        </w:rPr>
+        <mc:AlternateContent>
+          <mc:Choice Requires="wps">
+            <w:drawing>
+              <wp:anchor distT="0" distB="0" distL="114300" distR="114300" simplePos="0" relativeHeight="251659264" behindDoc="0" locked="0" layoutInCell="1" allowOverlap="1" wp14:anchorId="38EF408B" wp14:editId="4D8BF108">
+                <wp:simplePos x="0" y="0"/>
+                <wp:positionH relativeFrom="column">
+                  <wp:posOffset>571500</wp:posOffset>
+                </wp:positionH>
+                <wp:positionV relativeFrom="paragraph">
+                  <wp:posOffset>125730</wp:posOffset>
+                </wp:positionV>
+                <wp:extent cx="228600" cy="1371600"/>
+                <wp:effectExtent l="50800" t="25400" r="76200" b="101600"/>
+                <wp:wrapThrough wrapText="bothSides">
+                  <wp:wrapPolygon edited="0">
+                    <wp:start x="14400" y="-400"/>
+                    <wp:lineTo x="2400" y="-400"/>
+                    <wp:lineTo x="-4800" y="11600"/>
+                    <wp:lineTo x="7200" y="22800"/>
+                    <wp:lineTo x="26400" y="22800"/>
+                    <wp:lineTo x="19200" y="6000"/>
+                    <wp:lineTo x="24000" y="0"/>
+                    <wp:lineTo x="24000" y="-400"/>
+                    <wp:lineTo x="14400" y="-400"/>
+                  </wp:wrapPolygon>
+                </wp:wrapThrough>
+                <wp:docPr id="2" name="Left Brace 2"/>
+                <wp:cNvGraphicFramePr/>
+                <a:graphic xmlns:a="http://schemas.openxmlformats.org/drawingml/2006/main">
+                  <a:graphicData uri="http://schemas.microsoft.com/office/word/2010/wordprocessingShape">
+                    <wps:wsp>
+                      <wps:cNvSpPr/>
+                      <wps:spPr>
+                        <a:xfrm>
+                          <a:off x="0" y="0"/>
+                          <a:ext cx="228600" cy="1371600"/>
+                        </a:xfrm>
+                        <a:prstGeom prst="leftBrace">
+                          <a:avLst/>
+                        </a:prstGeom>
+                      </wps:spPr>
+                      <wps:style>
+                        <a:lnRef idx="2">
+                          <a:schemeClr val="accent1"/>
+                        </a:lnRef>
+                        <a:fillRef idx="0">
+                          <a:schemeClr val="accent1"/>
+                        </a:fillRef>
+                        <a:effectRef idx="1">
+                          <a:schemeClr val="accent1"/>
+                        </a:effectRef>
+                        <a:fontRef idx="minor">
+                          <a:schemeClr val="tx1"/>
+                        </a:fontRef>
+                      </wps:style>
+                      <wps:bodyPr rot="0" spcFirstLastPara="0" vertOverflow="overflow" horzOverflow="overflow" vert="horz" wrap="square" lIns="91440" tIns="45720" rIns="91440" bIns="45720" numCol="1" spcCol="0" rtlCol="0" fromWordArt="0" anchor="ctr" anchorCtr="0" forceAA="0" compatLnSpc="1">
+                        <a:prstTxWarp prst="textNoShape">
+                          <a:avLst/>
+                        </a:prstTxWarp>
+                        <a:noAutofit/>
+                      </wps:bodyPr>
+                    </wps:wsp>
+                  </a:graphicData>
+                </a:graphic>
+                <wp14:sizeRelH relativeFrom="margin">
+                  <wp14:pctWidth>0</wp14:pctWidth>
+                </wp14:sizeRelH>
+                <wp14:sizeRelV relativeFrom="margin">
+                  <wp14:pctHeight>0</wp14:pctHeight>
+                </wp14:sizeRelV>
+              </wp:anchor>
+            </w:drawing>
+          </mc:Choice>
+          <mc:Fallback>
+            <w:pict>
+              <v:shapetype id="_x0000_t87" coordsize="21600,21600" o:spt="87" adj="1800,10800" path="m21600,0qx10800@0l10800@2qy0@11,10800@3l10800@1qy21600,21600e" filled="f">
+                <v:formulas>
+                  <v:f eqn="val #0"/>
+                  <v:f eqn="sum 21600 0 #0"/>
+                  <v:f eqn="sum #1 0 #0"/>
+                  <v:f eqn="sum #1 #0 0"/>
+                  <v:f eqn="prod #0 9598 32768"/>
+                  <v:f eqn="sum 21600 0 @4"/>
+                  <v:f eqn="sum 21600 0 #1"/>
+                  <v:f eqn="min #1 @6"/>
+                  <v:f eqn="prod @7 1 2"/>
+                  <v:f eqn="prod #0 2 1"/>
+                  <v:f eqn="sum 21600 0 @9"/>
+                  <v:f eqn="val #1"/>
+                </v:formulas>
+                <v:path arrowok="t" o:connecttype="custom" o:connectlocs="21600,0;0,10800;21600,21600" textboxrect="13963,@4,21600,@5"/>
+                <v:handles>
+                  <v:h position="center,#0" yrange="0,@8"/>
+                  <v:h position="topLeft,#1" yrange="@9,@10"/>
+                </v:handles>
+              </v:shapetype>
+              <v:shape id="Left Brace 2" o:spid="_x0000_s1026" type="#_x0000_t87" style="position:absolute;margin-left:45pt;margin-top:9.9pt;width:18pt;height:108pt;z-index:251659264;visibility:visible;mso-wrap-style:square;mso-width-percent:0;mso-height-percent:0;mso-wrap-distance-left:9pt;mso-wrap-distance-top:0;mso-wrap-distance-right:9pt;mso-wrap-distance-bottom:0;mso-position-horizontal:absolute;mso-position-horizontal-relative:text;mso-position-vertical:absolute;mso-position-vertical-relative:text;mso-width-percent:0;mso-height-percent:0;mso-width-relative:margin;mso-height-relative:margin;v-text-anchor:middle" o:gfxdata="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" adj="300" strokecolor="#4f81bd [3204]" strokeweight="2pt">
+                <v:shadow on="t" opacity="24903f" mv:blur="40000f" origin=",.5" offset="0,20000emu"/>
+                <w10:wrap type="through"/>
+              </v:shape>
+            </w:pict>
+          </mc:Fallback>
+        </mc:AlternateContent>
+      </w:r>
+    </w:p>
+    <w:p>
+      <w:pPr>
+        <w:tabs>
+          <w:tab w:val="left" w:pos="3829"/>
+        </w:tabs>
+        <w:ind w:left="1890"/>
+        <w:jc w:val="both"/>
+      </w:pPr>
+    </w:p>
+    <w:p>
+      <w:pPr>
+        <w:tabs>
+          <w:tab w:val="left" w:pos="3829"/>
+        </w:tabs>
+        <w:ind w:left="1890"/>
+        <w:jc w:val="both"/>
+      </w:pPr>
+    </w:p>
+    <w:p>
+      <w:pPr>
+        <w:tabs>
+          <w:tab w:val="left" w:pos="3829"/>
+        </w:tabs>
+        <w:ind w:left="1890"/>
+        <w:jc w:val="both"/>
+      </w:pPr>
+      <w:r>
+        <w:rPr>
+          <w:noProof/>
+          <w:sz w:val="22"/>
+        </w:rPr>
+        <mc:AlternateContent>
+          <mc:Choice Requires="wps">
+            <w:drawing>
+              <wp:anchor distT="0" distB="0" distL="114300" distR="114300" simplePos="0" relativeHeight="251661312" behindDoc="0" locked="0" layoutInCell="1" allowOverlap="1" wp14:anchorId="0CAAA643" wp14:editId="09B91077">
+                <wp:simplePos x="0" y="0"/>
+                <wp:positionH relativeFrom="column">
+                  <wp:posOffset>-542925</wp:posOffset>
+                </wp:positionH>
+                <wp:positionV relativeFrom="paragraph">
+                  <wp:posOffset>147320</wp:posOffset>
+                </wp:positionV>
+                <wp:extent cx="1428750" cy="342900"/>
+                <wp:effectExtent l="9525" t="0" r="3175" b="0"/>
+                <wp:wrapSquare wrapText="bothSides"/>
+                <wp:docPr id="4" name="Text Box 4"/>
+                <wp:cNvGraphicFramePr/>
+                <a:graphic xmlns:a="http://schemas.openxmlformats.org/drawingml/2006/main">
+                  <a:graphicData uri="http://schemas.microsoft.com/office/word/2010/wordprocessingShape">
+                    <wps:wsp>
+                      <wps:cNvSpPr txBox="1"/>
+                      <wps:spPr>
+                        <a:xfrm rot="16200000">
+                          <a:off x="0" y="0"/>
+                          <a:ext cx="1428750" cy="342900"/>
+                        </a:xfrm>
+                        <a:prstGeom prst="rect">
+                          <a:avLst/>
+                        </a:prstGeom>
+                        <a:noFill/>
+                        <a:ln>
+                          <a:noFill/>
+                        </a:ln>
+                        <a:effectLst/>
+                        <a:extLst>
+                          <a:ext uri="{C572A759-6A51-4108-AA02-DFA0A04FC94B}">
+                            <ma14:wrappingTextBoxFlag xmlns:ma14="http://schemas.microsoft.com/office/mac/drawingml/2011/main"/>
+                          </a:ext>
+                        </a:extLst>
+                      </wps:spPr>
+                      <wps:style>
+                        <a:lnRef idx="0">
+                          <a:schemeClr val="accent1"/>
+                        </a:lnRef>
+                        <a:fillRef idx="0">
+                          <a:schemeClr val="accent1"/>
+                        </a:fillRef>
+                        <a:effectRef idx="0">
+                          <a:schemeClr val="accent1"/>
+                        </a:effectRef>
+                        <a:fontRef idx="minor">
+                          <a:schemeClr val="dk1"/>
+                        </a:fontRef>
+                      </wps:style>
+                      <wps:txbx>
+                        <w:txbxContent>
+                          <w:p>
+                            <w:r>
+                              <w:t>ADMINISTRATIVE</w:t>
+                            </w:r>
+                          </w:p>
+                        </w:txbxContent>
+                      </wps:txbx>
+                      <wps:bodyPr rot="0" spcFirstLastPara="0" vertOverflow="overflow" horzOverflow="overflow" vert="horz" wrap="square" lIns="91440" tIns="45720" rIns="91440" bIns="45720" numCol="1" spcCol="0" rtlCol="0" fromWordArt="0" anchor="t" anchorCtr="0" forceAA="0" compatLnSpc="1">
+                        <a:prstTxWarp prst="textNoShape">
+                          <a:avLst/>
+                        </a:prstTxWarp>
+                        <a:noAutofit/>
+                      </wps:bodyPr>
+                    </wps:wsp>
+                  </a:graphicData>
+                </a:graphic>
+                <wp14:sizeRelH relativeFrom="margin">
+                  <wp14:pctWidth>0</wp14:pctWidth>
+                </wp14:sizeRelH>
+                <wp14:sizeRelV relativeFrom="margin">
+                  <wp14:pctHeight>0</wp14:pctHeight>
+                </wp14:sizeRelV>
+              </wp:anchor>
+            </w:drawing>
+          </mc:Choice>
+          <mc:Fallback>
+            <w:pict>
+              <v:shape id="Text Box 4" o:spid="_x0000_s1027" type="#_x0000_t202" style="position:absolute;left:0;text-align:left;margin-left:-42.7pt;margin-top:11.6pt;width:112.5pt;height:27pt;rotation:-90;z-index:251661312;visibility:visible;mso-wrap-style:square;mso-width-percent:0;mso-height-percent:0;mso-wrap-distance-left:9pt;mso-wrap-distance-top:0;mso-wrap-distance-right:9pt;mso-wrap-distance-bottom:0;mso-position-horizontal:absolute;mso-position-horizontal-relative:text;mso-position-vertical:absolute;mso-position-vertical-relative:text;mso-width-percent:0;mso-height-percent:0;mso-width-relative:margin;mso-height-relative:margin;v-text-anchor:top" o:gfxdata="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" filled="f" stroked="f">
+                <v:textbox>
+                  <w:txbxContent>
+                    <w:p>
+                      <w:r>
+                        <w:t>ADMINISTRATIVE</w:t>
+                      </w:r>
+                    </w:p>
+                  </w:txbxContent>
+                </v:textbox>
+                <w10:wrap type="square"/>
+              </v:shape>
+            </w:pict>
+          </mc:Fallback>
+        </mc:AlternateContent>
+      </w:r>
+    </w:p>
+    <w:p>
+      <w:pPr>
+        <w:tabs>
+          <w:tab w:val="left" w:pos="3829"/>
+        </w:tabs>
+        <w:ind w:left="1890"/>
+        <w:jc w:val="both"/>
+      </w:pPr>
+    </w:p>
+    <w:p>
+      <w:pPr>
+        <w:tabs>
+          <w:tab w:val="left" w:pos="3829"/>
+        </w:tabs>
+        <w:ind w:left="1890"/>
+        <w:jc w:val="both"/>
+      </w:pPr>
+    </w:p>
+    <w:p>
+      <w:pPr>
+        <w:tabs>
+          <w:tab w:val="left" w:pos="3829"/>
+        </w:tabs>
+        <w:ind w:left="1890"/>
+        <w:jc w:val="both"/>
+      </w:pPr>
+    </w:p>
+    <w:p>
+      <w:pPr>
+        <w:tabs>
+          <w:tab w:val="left" w:pos="3829"/>
+        </w:tabs>
+        <w:ind w:left="1890"/>
+        <w:jc w:val="both"/>
+      </w:pPr>
+    </w:p>
+    <w:p>
+      <w:pPr>
+        <w:tabs>
+          <w:tab w:val="left" w:pos="3829"/>
+        </w:tabs>
+        <w:ind w:left="1890"/>
+        <w:jc w:val="both"/>
+      </w:pPr>
+    </w:p>
+    <w:p>
+      <w:pPr>
+        <w:tabs>
+          <w:tab w:val="left" w:pos="3829"/>
+        </w:tabs>
+        <w:ind w:left="1890"/>
+        <w:jc w:val="both"/>
+      </w:pPr>
       <w:bookmarkStart w:id="0" w:name="_GoBack"/>
       <w:bookmarkEnd w:id="0"/>
     </w:p>
-    <w:p/>
-    <w:p>
-      <w:r>
-        <w:t>The values</w:t>
-      </w:r>
-    </w:p>
-    <w:p/>
-    <w:p>
-      <w:r>
-        <w:t>Hope, friendship, patriotism.</w:t>
-      </w:r>
-    </w:p>
-    <w:p/>
-    <w:p>
-      <w:r>
-        <w:t>The developers</w:t>
-      </w:r>
-    </w:p>
-    <w:p/>
-    <w:p>
-      <w:r>
-        <w:t>Matheus Bastos e Silva and Bruno Vieira Andrade are, both, responsible for developing process, funding process, marketing process and profits.</w:t>
-      </w:r>
-    </w:p>
-    <w:p/>
-    <w:p>
-      <w:r>
-        <w:t>The APP Mission</w:t>
-      </w:r>
-    </w:p>
-    <w:p/>
-    <w:p>
-      <w:r>
-        <w:t xml:space="preserve">Be a free </w:t>
-      </w:r>
-      <w:proofErr w:type="spellStart"/>
-      <w:r>
-        <w:t>iOS</w:t>
-      </w:r>
-      <w:proofErr w:type="spellEnd"/>
-      <w:r>
-        <w:t xml:space="preserve">/Android app to help students </w:t>
-      </w:r>
-      <w:r>
-        <w:t>improving</w:t>
-      </w:r>
-      <w:r>
-        <w:t xml:space="preserve"> their grades by sharing pictures about problems and the respective solution for the problems.</w:t>
-      </w:r>
-    </w:p>
-    <w:p/>
-    <w:p>
-      <w:r>
-        <w:t>The target</w:t>
-      </w:r>
-    </w:p>
-    <w:p/>
-    <w:p>
-      <w:r>
-        <w:t>Get a beta but useful app by 03/19/2015.</w:t>
-      </w:r>
-    </w:p>
-    <w:p/>
-    <w:p>
-      <w:r>
-        <w:t>The characteristics</w:t>
-      </w:r>
-    </w:p>
-    <w:p/>
-    <w:p>
-      <w:r>
-        <w:t>Be f</w:t>
-      </w:r>
-      <w:r>
-        <w:t>ree.</w:t>
-      </w:r>
-    </w:p>
-    <w:p>
-      <w:r>
-        <w:t xml:space="preserve">Be found in </w:t>
-      </w:r>
-      <w:proofErr w:type="spellStart"/>
-      <w:r>
-        <w:t>AppStore</w:t>
-      </w:r>
-      <w:proofErr w:type="spellEnd"/>
-      <w:r>
-        <w:t xml:space="preserve"> and </w:t>
-      </w:r>
-      <w:proofErr w:type="spellStart"/>
-      <w:r>
-        <w:t>PlayStore</w:t>
-      </w:r>
-      <w:proofErr w:type="spellEnd"/>
-      <w:r>
-        <w:t>.</w:t>
-      </w:r>
-    </w:p>
-    <w:p>
-      <w:r>
-        <w:t>Be as simple as possible.</w:t>
-      </w:r>
-    </w:p>
-    <w:p/>
-    <w:p>
-      <w:proofErr w:type="gramStart"/>
-      <w:r>
-        <w:t xml:space="preserve">Using pictures for </w:t>
-      </w:r>
-      <w:r>
-        <w:t>capturing</w:t>
-      </w:r>
-      <w:r>
-        <w:t xml:space="preserve"> problems.</w:t>
-      </w:r>
-      <w:proofErr w:type="gramEnd"/>
-    </w:p>
-    <w:p>
-      <w:r>
-        <w:t xml:space="preserve">Using cellphone network or </w:t>
-      </w:r>
-      <w:proofErr w:type="spellStart"/>
-      <w:r>
-        <w:t>WiFi</w:t>
-      </w:r>
-      <w:proofErr w:type="spellEnd"/>
-      <w:r>
-        <w:t xml:space="preserve"> to send problems to the database.</w:t>
-      </w:r>
-    </w:p>
-    <w:p>
-      <w:proofErr w:type="gramStart"/>
-      <w:r>
-        <w:t xml:space="preserve">Using pictures for </w:t>
-      </w:r>
-      <w:r>
-        <w:t xml:space="preserve">capturing </w:t>
-      </w:r>
-      <w:r>
-        <w:t>solutions.</w:t>
-      </w:r>
-      <w:proofErr w:type="gramEnd"/>
-    </w:p>
-    <w:p>
-      <w:r>
-        <w:t xml:space="preserve">Using cellphone network or </w:t>
-      </w:r>
-      <w:proofErr w:type="spellStart"/>
-      <w:r>
-        <w:t>WiFi</w:t>
-      </w:r>
-      <w:proofErr w:type="spellEnd"/>
-      <w:r>
-        <w:t xml:space="preserve"> to send solutions to the database.</w:t>
-      </w:r>
-    </w:p>
-    <w:p>
-      <w:r>
-        <w:t xml:space="preserve">Rating users by </w:t>
-      </w:r>
-      <w:r>
-        <w:t xml:space="preserve">users </w:t>
-      </w:r>
-      <w:r>
-        <w:t>feedback.</w:t>
+    <w:p>
+      <w:pPr>
+        <w:ind w:left="1890"/>
+        <w:jc w:val="both"/>
+      </w:pPr>
+      <w:r>
+        <w:rPr>
+          <w:noProof/>
+        </w:rPr>
+        <mc:AlternateContent>
+          <mc:Choice Requires="wps">
+            <w:drawing>
+              <wp:anchor distT="0" distB="0" distL="114300" distR="114300" simplePos="0" relativeHeight="251660288" behindDoc="0" locked="0" layoutInCell="1" allowOverlap="1" wp14:anchorId="1BB95A95" wp14:editId="30D4C632">
+                <wp:simplePos x="0" y="0"/>
+                <wp:positionH relativeFrom="column">
+                  <wp:posOffset>571500</wp:posOffset>
+                </wp:positionH>
+                <wp:positionV relativeFrom="paragraph">
+                  <wp:posOffset>67945</wp:posOffset>
+                </wp:positionV>
+                <wp:extent cx="228600" cy="1586230"/>
+                <wp:effectExtent l="50800" t="25400" r="76200" b="90170"/>
+                <wp:wrapThrough wrapText="bothSides">
+                  <wp:wrapPolygon edited="0">
+                    <wp:start x="14400" y="-346"/>
+                    <wp:lineTo x="2400" y="-346"/>
+                    <wp:lineTo x="-4800" y="10722"/>
+                    <wp:lineTo x="2400" y="21444"/>
+                    <wp:lineTo x="7200" y="22482"/>
+                    <wp:lineTo x="26400" y="22482"/>
+                    <wp:lineTo x="19200" y="5188"/>
+                    <wp:lineTo x="24000" y="0"/>
+                    <wp:lineTo x="24000" y="-346"/>
+                    <wp:lineTo x="14400" y="-346"/>
+                  </wp:wrapPolygon>
+                </wp:wrapThrough>
+                <wp:docPr id="3" name="Left Brace 3"/>
+                <wp:cNvGraphicFramePr/>
+                <a:graphic xmlns:a="http://schemas.openxmlformats.org/drawingml/2006/main">
+                  <a:graphicData uri="http://schemas.microsoft.com/office/word/2010/wordprocessingShape">
+                    <wps:wsp>
+                      <wps:cNvSpPr/>
+                      <wps:spPr>
+                        <a:xfrm>
+                          <a:off x="0" y="0"/>
+                          <a:ext cx="228600" cy="1586230"/>
+                        </a:xfrm>
+                        <a:prstGeom prst="leftBrace">
+                          <a:avLst/>
+                        </a:prstGeom>
+                      </wps:spPr>
+                      <wps:style>
+                        <a:lnRef idx="2">
+                          <a:schemeClr val="accent1"/>
+                        </a:lnRef>
+                        <a:fillRef idx="0">
+                          <a:schemeClr val="accent1"/>
+                        </a:fillRef>
+                        <a:effectRef idx="1">
+                          <a:schemeClr val="accent1"/>
+                        </a:effectRef>
+                        <a:fontRef idx="minor">
+                          <a:schemeClr val="tx1"/>
+                        </a:fontRef>
+                      </wps:style>
+                      <wps:bodyPr rot="0" spcFirstLastPara="0" vertOverflow="overflow" horzOverflow="overflow" vert="horz" wrap="square" lIns="91440" tIns="45720" rIns="91440" bIns="45720" numCol="1" spcCol="0" rtlCol="0" fromWordArt="0" anchor="ctr" anchorCtr="0" forceAA="0" compatLnSpc="1">
+                        <a:prstTxWarp prst="textNoShape">
+                          <a:avLst/>
+                        </a:prstTxWarp>
+                        <a:noAutofit/>
+                      </wps:bodyPr>
+                    </wps:wsp>
+                  </a:graphicData>
+                </a:graphic>
+                <wp14:sizeRelH relativeFrom="margin">
+                  <wp14:pctWidth>0</wp14:pctWidth>
+                </wp14:sizeRelH>
+                <wp14:sizeRelV relativeFrom="margin">
+                  <wp14:pctHeight>0</wp14:pctHeight>
+                </wp14:sizeRelV>
+              </wp:anchor>
+            </w:drawing>
+          </mc:Choice>
+          <mc:Fallback>
+            <w:pict>
+              <v:shape id="Left Brace 3" o:spid="_x0000_s1026" type="#_x0000_t87" style="position:absolute;margin-left:45pt;margin-top:5.35pt;width:18pt;height:124.9pt;z-index:251660288;visibility:visible;mso-wrap-style:square;mso-width-percent:0;mso-height-percent:0;mso-wrap-distance-left:9pt;mso-wrap-distance-top:0;mso-wrap-distance-right:9pt;mso-wrap-distance-bottom:0;mso-position-horizontal:absolute;mso-position-horizontal-relative:text;mso-position-vertical:absolute;mso-position-vertical-relative:text;mso-width-percent:0;mso-height-percent:0;mso-width-relative:margin;mso-height-relative:margin;v-text-anchor:middle" o:gfxdata="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" adj="259" strokecolor="#4f81bd [3204]" strokeweight="2pt">
+                <v:shadow on="t" opacity="24903f" mv:blur="40000f" origin=",.5" offset="0,20000emu"/>
+                <w10:wrap type="through"/>
+              </v:shape>
+            </w:pict>
+          </mc:Fallback>
+        </mc:AlternateContent>
+      </w:r>
+    </w:p>
+    <w:p>
+      <w:pPr>
+        <w:ind w:left="1890"/>
+        <w:jc w:val="both"/>
+        <w:rPr>
+          <w:sz w:val="22"/>
+        </w:rPr>
+      </w:pPr>
+    </w:p>
+    <w:p>
+      <w:pPr>
+        <w:ind w:left="1890"/>
+        <w:jc w:val="both"/>
+        <w:rPr>
+          <w:sz w:val="22"/>
+        </w:rPr>
+      </w:pPr>
+      <w:r>
+        <w:rPr>
+          <w:noProof/>
+          <w:sz w:val="22"/>
+        </w:rPr>
+        <mc:AlternateContent>
+          <mc:Choice Requires="wps">
+            <w:drawing>
+              <wp:anchor distT="0" distB="0" distL="114300" distR="114300" simplePos="0" relativeHeight="251668480" behindDoc="0" locked="0" layoutInCell="1" allowOverlap="1" wp14:anchorId="642B95C4" wp14:editId="2B7348D1">
+                <wp:simplePos x="0" y="0"/>
+                <wp:positionH relativeFrom="column">
+                  <wp:posOffset>-542925</wp:posOffset>
+                </wp:positionH>
+                <wp:positionV relativeFrom="paragraph">
+                  <wp:posOffset>154305</wp:posOffset>
+                </wp:positionV>
+                <wp:extent cx="1428750" cy="342900"/>
+                <wp:effectExtent l="9525" t="0" r="3175" b="0"/>
+                <wp:wrapSquare wrapText="bothSides"/>
+                <wp:docPr id="8" name="Text Box 8"/>
+                <wp:cNvGraphicFramePr/>
+                <a:graphic xmlns:a="http://schemas.openxmlformats.org/drawingml/2006/main">
+                  <a:graphicData uri="http://schemas.microsoft.com/office/word/2010/wordprocessingShape">
+                    <wps:wsp>
+                      <wps:cNvSpPr txBox="1"/>
+                      <wps:spPr>
+                        <a:xfrm rot="16200000">
+                          <a:off x="0" y="0"/>
+                          <a:ext cx="1428750" cy="342900"/>
+                        </a:xfrm>
+                        <a:prstGeom prst="rect">
+                          <a:avLst/>
+                        </a:prstGeom>
+                        <a:noFill/>
+                        <a:ln>
+                          <a:noFill/>
+                        </a:ln>
+                        <a:effectLst/>
+                        <a:extLst>
+                          <a:ext uri="{C572A759-6A51-4108-AA02-DFA0A04FC94B}">
+                            <ma14:wrappingTextBoxFlag xmlns:ma14="http://schemas.microsoft.com/office/mac/drawingml/2011/main"/>
+                          </a:ext>
+                        </a:extLst>
+                      </wps:spPr>
+                      <wps:style>
+                        <a:lnRef idx="0">
+                          <a:schemeClr val="accent1"/>
+                        </a:lnRef>
+                        <a:fillRef idx="0">
+                          <a:schemeClr val="accent1"/>
+                        </a:fillRef>
+                        <a:effectRef idx="0">
+                          <a:schemeClr val="accent1"/>
+                        </a:effectRef>
+                        <a:fontRef idx="minor">
+                          <a:schemeClr val="dk1"/>
+                        </a:fontRef>
+                      </wps:style>
+                      <wps:txbx>
+                        <w:txbxContent>
+                          <w:p>
+                            <w:r>
+                              <w:t xml:space="preserve">TECHNICAL </w:t>
+                            </w:r>
+                          </w:p>
+                        </w:txbxContent>
+                      </wps:txbx>
+                      <wps:bodyPr rot="0" spcFirstLastPara="0" vertOverflow="overflow" horzOverflow="overflow" vert="horz" wrap="square" lIns="91440" tIns="45720" rIns="91440" bIns="45720" numCol="1" spcCol="0" rtlCol="0" fromWordArt="0" anchor="t" anchorCtr="0" forceAA="0" compatLnSpc="1">
+                        <a:prstTxWarp prst="textNoShape">
+                          <a:avLst/>
+                        </a:prstTxWarp>
+                        <a:noAutofit/>
+                      </wps:bodyPr>
+                    </wps:wsp>
+                  </a:graphicData>
+                </a:graphic>
+                <wp14:sizeRelH relativeFrom="margin">
+                  <wp14:pctWidth>0</wp14:pctWidth>
+                </wp14:sizeRelH>
+                <wp14:sizeRelV relativeFrom="margin">
+                  <wp14:pctHeight>0</wp14:pctHeight>
+                </wp14:sizeRelV>
+              </wp:anchor>
+            </w:drawing>
+          </mc:Choice>
+          <mc:Fallback>
+            <w:pict>
+              <v:shape id="Text Box 8" o:spid="_x0000_s1028" type="#_x0000_t202" style="position:absolute;left:0;text-align:left;margin-left:-42.7pt;margin-top:12.15pt;width:112.5pt;height:27pt;rotation:-90;z-index:251668480;visibility:visible;mso-wrap-style:square;mso-width-percent:0;mso-height-percent:0;mso-wrap-distance-left:9pt;mso-wrap-distance-top:0;mso-wrap-distance-right:9pt;mso-wrap-distance-bottom:0;mso-position-horizontal:absolute;mso-position-horizontal-relative:text;mso-position-vertical:absolute;mso-position-vertical-relative:text;mso-width-percent:0;mso-height-percent:0;mso-width-relative:margin;mso-height-relative:margin;v-text-anchor:top" o:gfxdata="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" filled="f" stroked="f">
+                <v:textbox>
+                  <w:txbxContent>
+                    <w:p>
+                      <w:r>
+                        <w:t xml:space="preserve">TECHNICAL </w:t>
+                      </w:r>
+                    </w:p>
+                  </w:txbxContent>
+                </v:textbox>
+                <w10:wrap type="square"/>
+              </v:shape>
+            </w:pict>
+          </mc:Fallback>
+        </mc:AlternateContent>
+      </w:r>
+      <w:r>
+        <w:rPr>
+          <w:noProof/>
+          <w:sz w:val="22"/>
+        </w:rPr>
+        <mc:AlternateContent>
+          <mc:Choice Requires="wps">
+            <w:drawing>
+              <wp:anchor distT="0" distB="0" distL="114300" distR="114300" simplePos="0" relativeHeight="251669504" behindDoc="0" locked="0" layoutInCell="1" allowOverlap="1" wp14:anchorId="6DC42B40" wp14:editId="5F286338">
+                <wp:simplePos x="0" y="0"/>
+                <wp:positionH relativeFrom="column">
+                  <wp:posOffset>1028700</wp:posOffset>
+                </wp:positionH>
+                <wp:positionV relativeFrom="paragraph">
+                  <wp:posOffset>68580</wp:posOffset>
+                </wp:positionV>
+                <wp:extent cx="4686300" cy="1371600"/>
+                <wp:effectExtent l="0" t="0" r="0" b="0"/>
+                <wp:wrapSquare wrapText="bothSides"/>
+                <wp:docPr id="10" name="Text Box 10"/>
+                <wp:cNvGraphicFramePr/>
+                <a:graphic xmlns:a="http://schemas.openxmlformats.org/drawingml/2006/main">
+                  <a:graphicData uri="http://schemas.microsoft.com/office/word/2010/wordprocessingShape">
+                    <wps:wsp>
+                      <wps:cNvSpPr txBox="1"/>
+                      <wps:spPr>
+                        <a:xfrm>
+                          <a:off x="0" y="0"/>
+                          <a:ext cx="4686300" cy="1371600"/>
+                        </a:xfrm>
+                        <a:prstGeom prst="rect">
+                          <a:avLst/>
+                        </a:prstGeom>
+                        <a:noFill/>
+                        <a:ln>
+                          <a:noFill/>
+                        </a:ln>
+                        <a:effectLst/>
+                        <a:extLst>
+                          <a:ext uri="{C572A759-6A51-4108-AA02-DFA0A04FC94B}">
+                            <ma14:wrappingTextBoxFlag xmlns:ma14="http://schemas.microsoft.com/office/mac/drawingml/2011/main"/>
+                          </a:ext>
+                        </a:extLst>
+                      </wps:spPr>
+                      <wps:style>
+                        <a:lnRef idx="0">
+                          <a:schemeClr val="accent1"/>
+                        </a:lnRef>
+                        <a:fillRef idx="0">
+                          <a:schemeClr val="accent1"/>
+                        </a:fillRef>
+                        <a:effectRef idx="0">
+                          <a:schemeClr val="accent1"/>
+                        </a:effectRef>
+                        <a:fontRef idx="minor">
+                          <a:schemeClr val="dk1"/>
+                        </a:fontRef>
+                      </wps:style>
+                      <wps:txbx>
+                        <w:txbxContent>
+                          <w:p>
+                            <w:pPr>
+                              <w:jc w:val="both"/>
+                            </w:pPr>
+                            <w:proofErr w:type="gramStart"/>
+                            <w:r>
+                              <w:t>Using pictures for capturing problems and solutions.</w:t>
+                            </w:r>
+                            <w:proofErr w:type="gramEnd"/>
+                          </w:p>
+                          <w:p>
+                            <w:pPr>
+                              <w:jc w:val="both"/>
+                            </w:pPr>
+                            <w:r>
+                              <w:t xml:space="preserve">Using cellphone network or </w:t>
+                            </w:r>
+                            <w:proofErr w:type="spellStart"/>
+                            <w:r>
+                              <w:t>WiFi</w:t>
+                            </w:r>
+                            <w:proofErr w:type="spellEnd"/>
+                            <w:r>
+                              <w:t xml:space="preserve"> to upload problems and solutions to the database.</w:t>
+                            </w:r>
+                          </w:p>
+                          <w:p>
+                            <w:pPr>
+                              <w:jc w:val="both"/>
+                            </w:pPr>
+                            <w:r>
+                              <w:t>Rating users by users feedback.</w:t>
+                            </w:r>
+                          </w:p>
+                          <w:p>
+                            <w:pPr>
+                              <w:rPr>
+                                <w:sz w:val="28"/>
+                              </w:rPr>
+                            </w:pPr>
+                          </w:p>
+                        </w:txbxContent>
+                      </wps:txbx>
+                      <wps:bodyPr rot="0" spcFirstLastPara="0" vertOverflow="overflow" horzOverflow="overflow" vert="horz" wrap="square" lIns="91440" tIns="45720" rIns="91440" bIns="45720" numCol="1" spcCol="0" rtlCol="0" fromWordArt="0" anchor="t" anchorCtr="0" forceAA="0" compatLnSpc="1">
+                        <a:prstTxWarp prst="textNoShape">
+                          <a:avLst/>
+                        </a:prstTxWarp>
+                        <a:noAutofit/>
+                      </wps:bodyPr>
+                    </wps:wsp>
+                  </a:graphicData>
+                </a:graphic>
+              </wp:anchor>
+            </w:drawing>
+          </mc:Choice>
+          <mc:Fallback>
+            <w:pict>
+              <v:shape id="Text Box 10" o:spid="_x0000_s1029" type="#_x0000_t202" style="position:absolute;left:0;text-align:left;margin-left:81pt;margin-top:5.4pt;width:369pt;height:108pt;z-index:251669504;visibility:visible;mso-wrap-style:square;mso-wrap-distance-left:9pt;mso-wrap-distance-top:0;mso-wrap-distance-right:9pt;mso-wrap-distance-bottom:0;mso-position-horizontal:absolute;mso-position-horizontal-relative:text;mso-position-vertical:absolute;mso-position-vertical-relative:text;v-text-anchor:top" o:gfxdata="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" filled="f" stroked="f">
+                <v:textbox>
+                  <w:txbxContent>
+                    <w:p>
+                      <w:pPr>
+                        <w:jc w:val="both"/>
+                      </w:pPr>
+                      <w:proofErr w:type="gramStart"/>
+                      <w:r>
+                        <w:t>Using pictures for capturing problems and solutions.</w:t>
+                      </w:r>
+                      <w:proofErr w:type="gramEnd"/>
+                    </w:p>
+                    <w:p>
+                      <w:pPr>
+                        <w:jc w:val="both"/>
+                      </w:pPr>
+                      <w:r>
+                        <w:t xml:space="preserve">Using cellphone network or </w:t>
+                      </w:r>
+                      <w:proofErr w:type="spellStart"/>
+                      <w:r>
+                        <w:t>WiFi</w:t>
+                      </w:r>
+                      <w:proofErr w:type="spellEnd"/>
+                      <w:r>
+                        <w:t xml:space="preserve"> to upload problems and solutions to the database.</w:t>
+                      </w:r>
+                    </w:p>
+                    <w:p>
+                      <w:pPr>
+                        <w:jc w:val="both"/>
+                      </w:pPr>
+                      <w:r>
+                        <w:t>Rating users by users feedback.</w:t>
+                      </w:r>
+                    </w:p>
+                    <w:p>
+                      <w:pPr>
+                        <w:rPr>
+                          <w:sz w:val="28"/>
+                        </w:rPr>
+                      </w:pPr>
+                    </w:p>
+                  </w:txbxContent>
+                </v:textbox>
+                <w10:wrap type="square"/>
+              </v:shape>
+            </w:pict>
+          </mc:Fallback>
+        </mc:AlternateContent>
       </w:r>
     </w:p>
     <w:sectPr>
       <w:pgSz w:w="12240" w:h="15840"/>
-      <w:pgMar w:top="1440" w:right="1800" w:bottom="1440" w:left="1800" w:header="720" w:footer="720" w:gutter="0"/>
+      <w:pgMar w:top="1440" w:right="900" w:bottom="1440" w:left="900" w:header="720" w:footer="720" w:gutter="0"/>
       <w:cols w:space="720"/>
       <w:docGrid w:linePitch="360"/>
     </w:sectPr>
@@ -912,7 +1833,7 @@
 </file>
 
 <file path=customXml/itemProps1.xml><?xml version="1.0" encoding="utf-8"?>
-<ds:datastoreItem xmlns:ds="http://schemas.openxmlformats.org/officeDocument/2006/customXml" ds:itemID="{6724C13A-750E-074F-95CD-CCB8356ED137}">
+<ds:datastoreItem xmlns:ds="http://schemas.openxmlformats.org/officeDocument/2006/customXml" ds:itemID="{677313F0-6219-904E-88C3-2CC6DDAE6FBC}">
   <ds:schemaRefs>
     <ds:schemaRef ds:uri="http://schemas.openxmlformats.org/officeDocument/2006/bibliography"/>
   </ds:schemaRefs>

</xml_diff>